<commit_message>
vision dokument after onsdag møde
</commit_message>
<xml_diff>
--- a/UPDokument/inceptionfase/Visions Dokument.docx
+++ b/UPDokument/inceptionfase/Visions Dokument.docx
@@ -1009,7 +1009,13 @@
         <w:rPr>
           <w:lang w:val="da-DK"/>
         </w:rPr>
-        <w:t xml:space="preserve"> (selskab)</w:t>
+        <w:t xml:space="preserve"> (direktør</w:t>
+      </w:r>
+      <w:r>
+        <w:rPr>
+          <w:lang w:val="da-DK"/>
+        </w:rPr>
+        <w:t>)</w:t>
       </w:r>
     </w:p>
     <w:p>
@@ -1310,12 +1316,15 @@
         </w:rPr>
         <w:t>håndtering:</w:t>
       </w:r>
-    </w:p>
-    <w:p>
-      <w:pPr>
+      <w:bookmarkStart w:id="0" w:name="_GoBack"/>
+      <w:bookmarkEnd w:id="0"/>
+    </w:p>
+    <w:p>
+      <w:pPr>
+        <w:pStyle w:val="ListParagraph"/>
         <w:numPr>
           <w:ilvl w:val="1"/>
-          <w:numId w:val="1"/>
+          <w:numId w:val="9"/>
         </w:numPr>
         <w:spacing w:after="0" w:line="240" w:lineRule="auto"/>
         <w:textAlignment w:val="center"/>
@@ -1334,9 +1343,10 @@
     </w:p>
     <w:p>
       <w:pPr>
+        <w:pStyle w:val="ListParagraph"/>
         <w:numPr>
           <w:ilvl w:val="1"/>
-          <w:numId w:val="1"/>
+          <w:numId w:val="9"/>
         </w:numPr>
         <w:spacing w:after="0" w:line="240" w:lineRule="auto"/>
         <w:textAlignment w:val="center"/>
@@ -1469,7 +1479,7 @@
       <w:pPr>
         <w:numPr>
           <w:ilvl w:val="1"/>
-          <w:numId w:val="2"/>
+          <w:numId w:val="6"/>
         </w:numPr>
         <w:spacing w:after="0" w:line="240" w:lineRule="auto"/>
         <w:textAlignment w:val="center"/>
@@ -1490,14 +1500,14 @@
           <w:rFonts w:eastAsia="Times New Roman" w:cs="Times New Roman"/>
           <w:lang w:val="da-DK"/>
         </w:rPr>
-        <w:t>oversigt over bestilte kørsel</w:t>
+        <w:t>oversigt over bestilte kørsler</w:t>
       </w:r>
     </w:p>
     <w:p>
       <w:pPr>
         <w:numPr>
           <w:ilvl w:val="1"/>
-          <w:numId w:val="2"/>
+          <w:numId w:val="6"/>
         </w:numPr>
         <w:spacing w:after="0" w:line="240" w:lineRule="auto"/>
         <w:textAlignment w:val="center"/>
@@ -1558,7 +1568,7 @@
       <w:pPr>
         <w:numPr>
           <w:ilvl w:val="1"/>
-          <w:numId w:val="2"/>
+          <w:numId w:val="7"/>
         </w:numPr>
         <w:spacing w:after="0" w:line="240" w:lineRule="auto"/>
         <w:textAlignment w:val="center"/>
@@ -1584,7 +1594,7 @@
       <w:pPr>
         <w:numPr>
           <w:ilvl w:val="1"/>
-          <w:numId w:val="2"/>
+          <w:numId w:val="7"/>
         </w:numPr>
         <w:spacing w:after="0" w:line="240" w:lineRule="auto"/>
         <w:textAlignment w:val="center"/>
@@ -1594,44 +1604,16 @@
         </w:rPr>
       </w:pPr>
       <w:r>
+        <w:rPr>
+          <w:lang w:val="da-DK"/>
+        </w:rPr>
         <w:t xml:space="preserve">at </w:t>
       </w:r>
-      <w:proofErr w:type="spellStart"/>
-      <w:r>
-        <w:t>behandles</w:t>
-      </w:r>
-      <w:proofErr w:type="spellEnd"/>
-      <w:r>
-        <w:t xml:space="preserve"> </w:t>
-      </w:r>
-      <w:proofErr w:type="spellStart"/>
-      <w:r>
-        <w:t>fortro</w:t>
-      </w:r>
-      <w:bookmarkStart w:id="0" w:name="_GoBack"/>
-      <w:bookmarkEnd w:id="0"/>
-      <w:r>
-        <w:t>ligt</w:t>
-      </w:r>
-      <w:proofErr w:type="spellEnd"/>
-      <w:r>
-        <w:t xml:space="preserve"> </w:t>
-      </w:r>
-      <w:proofErr w:type="spellStart"/>
-      <w:r>
-        <w:t>og</w:t>
-      </w:r>
-      <w:proofErr w:type="spellEnd"/>
-      <w:r>
-        <w:t xml:space="preserve"> </w:t>
-      </w:r>
-      <w:proofErr w:type="spellStart"/>
-      <w:r>
-        <w:t>hurtigt</w:t>
-      </w:r>
-      <w:proofErr w:type="spellEnd"/>
-      <w:r>
-        <w:t>.</w:t>
+      <w:r>
+        <w:rPr>
+          <w:lang w:val="da-DK"/>
+        </w:rPr>
+        <w:t>behandles fortroligt og hurtigt.</w:t>
       </w:r>
     </w:p>
     <w:p>
@@ -1681,6 +1663,473 @@
 <file path=word/numbering.xml><?xml version="1.0" encoding="utf-8"?>
 <w:numbering xmlns:wpc="http://schemas.microsoft.com/office/word/2010/wordprocessingCanvas" xmlns:cx="http://schemas.microsoft.com/office/drawing/2014/chartex" xmlns:cx1="http://schemas.microsoft.com/office/drawing/2015/9/8/chartex" xmlns:mc="http://schemas.openxmlformats.org/markup-compatibility/2006" xmlns:o="urn:schemas-microsoft-com:office:office" xmlns:r="http://schemas.openxmlformats.org/officeDocument/2006/relationships" xmlns:m="http://schemas.openxmlformats.org/officeDocument/2006/math" xmlns:v="urn:schemas-microsoft-com:vml" xmlns:wp14="http://schemas.microsoft.com/office/word/2010/wordprocessingDrawing" xmlns:wp="http://schemas.openxmlformats.org/drawingml/2006/wordprocessingDrawing" xmlns:w10="urn:schemas-microsoft-com:office:word" xmlns:w="http://schemas.openxmlformats.org/wordprocessingml/2006/main" xmlns:w14="http://schemas.microsoft.com/office/word/2010/wordml" xmlns:w15="http://schemas.microsoft.com/office/word/2012/wordml" xmlns:w16se="http://schemas.microsoft.com/office/word/2015/wordml/symex" xmlns:wpg="http://schemas.microsoft.com/office/word/2010/wordprocessingGroup" xmlns:wpi="http://schemas.microsoft.com/office/word/2010/wordprocessingInk" xmlns:wne="http://schemas.microsoft.com/office/word/2006/wordml" xmlns:wps="http://schemas.microsoft.com/office/word/2010/wordprocessingShape" mc:Ignorable="w14 w15 w16se wp14">
   <w:abstractNum w:abstractNumId="0" w15:restartNumberingAfterBreak="0">
+    <w:nsid w:val="06826A50"/>
+    <w:multiLevelType w:val="multilevel"/>
+    <w:tmpl w:val="AB8EFF6C"/>
+    <w:lvl w:ilvl="0">
+      <w:start w:val="1"/>
+      <w:numFmt w:val="bullet"/>
+      <w:lvlText w:val=""/>
+      <w:lvlJc w:val="left"/>
+      <w:pPr>
+        <w:tabs>
+          <w:tab w:val="num" w:pos="900"/>
+        </w:tabs>
+        <w:ind w:left="900" w:hanging="360"/>
+      </w:pPr>
+      <w:rPr>
+        <w:rFonts w:ascii="Symbol" w:hAnsi="Symbol" w:hint="default"/>
+      </w:rPr>
+    </w:lvl>
+    <w:lvl w:ilvl="1">
+      <w:start w:val="1"/>
+      <w:numFmt w:val="bullet"/>
+      <w:lvlText w:val=""/>
+      <w:lvlJc w:val="left"/>
+      <w:pPr>
+        <w:tabs>
+          <w:tab w:val="num" w:pos="1620"/>
+        </w:tabs>
+        <w:ind w:left="1620" w:hanging="360"/>
+      </w:pPr>
+      <w:rPr>
+        <w:rFonts w:ascii="Symbol" w:hAnsi="Symbol" w:hint="default"/>
+      </w:rPr>
+    </w:lvl>
+    <w:lvl w:ilvl="2">
+      <w:start w:val="1"/>
+      <w:numFmt w:val="decimal"/>
+      <w:lvlText w:val="%3."/>
+      <w:lvlJc w:val="left"/>
+      <w:pPr>
+        <w:tabs>
+          <w:tab w:val="num" w:pos="2340"/>
+        </w:tabs>
+        <w:ind w:left="2340" w:hanging="360"/>
+      </w:pPr>
+    </w:lvl>
+    <w:lvl w:ilvl="3" w:tentative="1">
+      <w:start w:val="1"/>
+      <w:numFmt w:val="decimal"/>
+      <w:lvlText w:val="%4."/>
+      <w:lvlJc w:val="left"/>
+      <w:pPr>
+        <w:tabs>
+          <w:tab w:val="num" w:pos="3060"/>
+        </w:tabs>
+        <w:ind w:left="3060" w:hanging="360"/>
+      </w:pPr>
+    </w:lvl>
+    <w:lvl w:ilvl="4" w:tentative="1">
+      <w:start w:val="1"/>
+      <w:numFmt w:val="decimal"/>
+      <w:lvlText w:val="%5."/>
+      <w:lvlJc w:val="left"/>
+      <w:pPr>
+        <w:tabs>
+          <w:tab w:val="num" w:pos="3780"/>
+        </w:tabs>
+        <w:ind w:left="3780" w:hanging="360"/>
+      </w:pPr>
+    </w:lvl>
+    <w:lvl w:ilvl="5" w:tentative="1">
+      <w:start w:val="1"/>
+      <w:numFmt w:val="decimal"/>
+      <w:lvlText w:val="%6."/>
+      <w:lvlJc w:val="left"/>
+      <w:pPr>
+        <w:tabs>
+          <w:tab w:val="num" w:pos="4500"/>
+        </w:tabs>
+        <w:ind w:left="4500" w:hanging="360"/>
+      </w:pPr>
+    </w:lvl>
+    <w:lvl w:ilvl="6" w:tentative="1">
+      <w:start w:val="1"/>
+      <w:numFmt w:val="decimal"/>
+      <w:lvlText w:val="%7."/>
+      <w:lvlJc w:val="left"/>
+      <w:pPr>
+        <w:tabs>
+          <w:tab w:val="num" w:pos="5220"/>
+        </w:tabs>
+        <w:ind w:left="5220" w:hanging="360"/>
+      </w:pPr>
+    </w:lvl>
+    <w:lvl w:ilvl="7" w:tentative="1">
+      <w:start w:val="1"/>
+      <w:numFmt w:val="decimal"/>
+      <w:lvlText w:val="%8."/>
+      <w:lvlJc w:val="left"/>
+      <w:pPr>
+        <w:tabs>
+          <w:tab w:val="num" w:pos="5940"/>
+        </w:tabs>
+        <w:ind w:left="5940" w:hanging="360"/>
+      </w:pPr>
+    </w:lvl>
+    <w:lvl w:ilvl="8" w:tentative="1">
+      <w:start w:val="1"/>
+      <w:numFmt w:val="decimal"/>
+      <w:lvlText w:val="%9."/>
+      <w:lvlJc w:val="left"/>
+      <w:pPr>
+        <w:tabs>
+          <w:tab w:val="num" w:pos="6660"/>
+        </w:tabs>
+        <w:ind w:left="6660" w:hanging="360"/>
+      </w:pPr>
+    </w:lvl>
+  </w:abstractNum>
+  <w:abstractNum w:abstractNumId="1" w15:restartNumberingAfterBreak="0">
+    <w:nsid w:val="1A126572"/>
+    <w:multiLevelType w:val="hybridMultilevel"/>
+    <w:tmpl w:val="2BD04464"/>
+    <w:lvl w:ilvl="0" w:tplc="04090001">
+      <w:start w:val="1"/>
+      <w:numFmt w:val="bullet"/>
+      <w:lvlText w:val=""/>
+      <w:lvlJc w:val="left"/>
+      <w:pPr>
+        <w:ind w:left="720" w:hanging="360"/>
+      </w:pPr>
+      <w:rPr>
+        <w:rFonts w:ascii="Symbol" w:hAnsi="Symbol" w:hint="default"/>
+      </w:rPr>
+    </w:lvl>
+    <w:lvl w:ilvl="1" w:tplc="04090003">
+      <w:start w:val="1"/>
+      <w:numFmt w:val="bullet"/>
+      <w:lvlText w:val="o"/>
+      <w:lvlJc w:val="left"/>
+      <w:pPr>
+        <w:ind w:left="1440" w:hanging="360"/>
+      </w:pPr>
+      <w:rPr>
+        <w:rFonts w:ascii="Courier New" w:hAnsi="Courier New" w:cs="Courier New" w:hint="default"/>
+      </w:rPr>
+    </w:lvl>
+    <w:lvl w:ilvl="2" w:tplc="04090005">
+      <w:start w:val="1"/>
+      <w:numFmt w:val="bullet"/>
+      <w:lvlText w:val=""/>
+      <w:lvlJc w:val="left"/>
+      <w:pPr>
+        <w:ind w:left="2160" w:hanging="360"/>
+      </w:pPr>
+      <w:rPr>
+        <w:rFonts w:ascii="Wingdings" w:hAnsi="Wingdings" w:hint="default"/>
+      </w:rPr>
+    </w:lvl>
+    <w:lvl w:ilvl="3" w:tplc="04090001" w:tentative="1">
+      <w:start w:val="1"/>
+      <w:numFmt w:val="bullet"/>
+      <w:lvlText w:val=""/>
+      <w:lvlJc w:val="left"/>
+      <w:pPr>
+        <w:ind w:left="2880" w:hanging="360"/>
+      </w:pPr>
+      <w:rPr>
+        <w:rFonts w:ascii="Symbol" w:hAnsi="Symbol" w:hint="default"/>
+      </w:rPr>
+    </w:lvl>
+    <w:lvl w:ilvl="4" w:tplc="04090003" w:tentative="1">
+      <w:start w:val="1"/>
+      <w:numFmt w:val="bullet"/>
+      <w:lvlText w:val="o"/>
+      <w:lvlJc w:val="left"/>
+      <w:pPr>
+        <w:ind w:left="3600" w:hanging="360"/>
+      </w:pPr>
+      <w:rPr>
+        <w:rFonts w:ascii="Courier New" w:hAnsi="Courier New" w:cs="Courier New" w:hint="default"/>
+      </w:rPr>
+    </w:lvl>
+    <w:lvl w:ilvl="5" w:tplc="04090005" w:tentative="1">
+      <w:start w:val="1"/>
+      <w:numFmt w:val="bullet"/>
+      <w:lvlText w:val=""/>
+      <w:lvlJc w:val="left"/>
+      <w:pPr>
+        <w:ind w:left="4320" w:hanging="360"/>
+      </w:pPr>
+      <w:rPr>
+        <w:rFonts w:ascii="Wingdings" w:hAnsi="Wingdings" w:hint="default"/>
+      </w:rPr>
+    </w:lvl>
+    <w:lvl w:ilvl="6" w:tplc="04090001" w:tentative="1">
+      <w:start w:val="1"/>
+      <w:numFmt w:val="bullet"/>
+      <w:lvlText w:val=""/>
+      <w:lvlJc w:val="left"/>
+      <w:pPr>
+        <w:ind w:left="5040" w:hanging="360"/>
+      </w:pPr>
+      <w:rPr>
+        <w:rFonts w:ascii="Symbol" w:hAnsi="Symbol" w:hint="default"/>
+      </w:rPr>
+    </w:lvl>
+    <w:lvl w:ilvl="7" w:tplc="04090003" w:tentative="1">
+      <w:start w:val="1"/>
+      <w:numFmt w:val="bullet"/>
+      <w:lvlText w:val="o"/>
+      <w:lvlJc w:val="left"/>
+      <w:pPr>
+        <w:ind w:left="5760" w:hanging="360"/>
+      </w:pPr>
+      <w:rPr>
+        <w:rFonts w:ascii="Courier New" w:hAnsi="Courier New" w:cs="Courier New" w:hint="default"/>
+      </w:rPr>
+    </w:lvl>
+    <w:lvl w:ilvl="8" w:tplc="04090005" w:tentative="1">
+      <w:start w:val="1"/>
+      <w:numFmt w:val="bullet"/>
+      <w:lvlText w:val=""/>
+      <w:lvlJc w:val="left"/>
+      <w:pPr>
+        <w:ind w:left="6480" w:hanging="360"/>
+      </w:pPr>
+      <w:rPr>
+        <w:rFonts w:ascii="Wingdings" w:hAnsi="Wingdings" w:hint="default"/>
+      </w:rPr>
+    </w:lvl>
+  </w:abstractNum>
+  <w:abstractNum w:abstractNumId="2" w15:restartNumberingAfterBreak="0">
+    <w:nsid w:val="1C6E5FE9"/>
+    <w:multiLevelType w:val="multilevel"/>
+    <w:tmpl w:val="D36424F0"/>
+    <w:lvl w:ilvl="0">
+      <w:start w:val="1"/>
+      <w:numFmt w:val="bullet"/>
+      <w:lvlText w:val=""/>
+      <w:lvlJc w:val="left"/>
+      <w:pPr>
+        <w:tabs>
+          <w:tab w:val="num" w:pos="900"/>
+        </w:tabs>
+        <w:ind w:left="900" w:hanging="360"/>
+      </w:pPr>
+      <w:rPr>
+        <w:rFonts w:ascii="Symbol" w:hAnsi="Symbol" w:hint="default"/>
+      </w:rPr>
+    </w:lvl>
+    <w:lvl w:ilvl="1">
+      <w:start w:val="1"/>
+      <w:numFmt w:val="lowerLetter"/>
+      <w:lvlText w:val="%2."/>
+      <w:lvlJc w:val="left"/>
+      <w:pPr>
+        <w:tabs>
+          <w:tab w:val="num" w:pos="1620"/>
+        </w:tabs>
+        <w:ind w:left="1620" w:hanging="360"/>
+      </w:pPr>
+    </w:lvl>
+    <w:lvl w:ilvl="2">
+      <w:start w:val="1"/>
+      <w:numFmt w:val="decimal"/>
+      <w:lvlText w:val="%3."/>
+      <w:lvlJc w:val="left"/>
+      <w:pPr>
+        <w:tabs>
+          <w:tab w:val="num" w:pos="2340"/>
+        </w:tabs>
+        <w:ind w:left="2340" w:hanging="360"/>
+      </w:pPr>
+    </w:lvl>
+    <w:lvl w:ilvl="3" w:tentative="1">
+      <w:start w:val="1"/>
+      <w:numFmt w:val="decimal"/>
+      <w:lvlText w:val="%4."/>
+      <w:lvlJc w:val="left"/>
+      <w:pPr>
+        <w:tabs>
+          <w:tab w:val="num" w:pos="3060"/>
+        </w:tabs>
+        <w:ind w:left="3060" w:hanging="360"/>
+      </w:pPr>
+    </w:lvl>
+    <w:lvl w:ilvl="4" w:tentative="1">
+      <w:start w:val="1"/>
+      <w:numFmt w:val="decimal"/>
+      <w:lvlText w:val="%5."/>
+      <w:lvlJc w:val="left"/>
+      <w:pPr>
+        <w:tabs>
+          <w:tab w:val="num" w:pos="3780"/>
+        </w:tabs>
+        <w:ind w:left="3780" w:hanging="360"/>
+      </w:pPr>
+    </w:lvl>
+    <w:lvl w:ilvl="5" w:tentative="1">
+      <w:start w:val="1"/>
+      <w:numFmt w:val="decimal"/>
+      <w:lvlText w:val="%6."/>
+      <w:lvlJc w:val="left"/>
+      <w:pPr>
+        <w:tabs>
+          <w:tab w:val="num" w:pos="4500"/>
+        </w:tabs>
+        <w:ind w:left="4500" w:hanging="360"/>
+      </w:pPr>
+    </w:lvl>
+    <w:lvl w:ilvl="6" w:tentative="1">
+      <w:start w:val="1"/>
+      <w:numFmt w:val="decimal"/>
+      <w:lvlText w:val="%7."/>
+      <w:lvlJc w:val="left"/>
+      <w:pPr>
+        <w:tabs>
+          <w:tab w:val="num" w:pos="5220"/>
+        </w:tabs>
+        <w:ind w:left="5220" w:hanging="360"/>
+      </w:pPr>
+    </w:lvl>
+    <w:lvl w:ilvl="7" w:tentative="1">
+      <w:start w:val="1"/>
+      <w:numFmt w:val="decimal"/>
+      <w:lvlText w:val="%8."/>
+      <w:lvlJc w:val="left"/>
+      <w:pPr>
+        <w:tabs>
+          <w:tab w:val="num" w:pos="5940"/>
+        </w:tabs>
+        <w:ind w:left="5940" w:hanging="360"/>
+      </w:pPr>
+    </w:lvl>
+    <w:lvl w:ilvl="8" w:tentative="1">
+      <w:start w:val="1"/>
+      <w:numFmt w:val="decimal"/>
+      <w:lvlText w:val="%9."/>
+      <w:lvlJc w:val="left"/>
+      <w:pPr>
+        <w:tabs>
+          <w:tab w:val="num" w:pos="6660"/>
+        </w:tabs>
+        <w:ind w:left="6660" w:hanging="360"/>
+      </w:pPr>
+    </w:lvl>
+  </w:abstractNum>
+  <w:abstractNum w:abstractNumId="3" w15:restartNumberingAfterBreak="0">
+    <w:nsid w:val="2C08693C"/>
+    <w:multiLevelType w:val="multilevel"/>
+    <w:tmpl w:val="AB8EFF6C"/>
+    <w:lvl w:ilvl="0">
+      <w:start w:val="1"/>
+      <w:numFmt w:val="bullet"/>
+      <w:lvlText w:val=""/>
+      <w:lvlJc w:val="left"/>
+      <w:pPr>
+        <w:tabs>
+          <w:tab w:val="num" w:pos="900"/>
+        </w:tabs>
+        <w:ind w:left="900" w:hanging="360"/>
+      </w:pPr>
+      <w:rPr>
+        <w:rFonts w:ascii="Symbol" w:hAnsi="Symbol" w:hint="default"/>
+      </w:rPr>
+    </w:lvl>
+    <w:lvl w:ilvl="1">
+      <w:start w:val="1"/>
+      <w:numFmt w:val="bullet"/>
+      <w:lvlText w:val=""/>
+      <w:lvlJc w:val="left"/>
+      <w:pPr>
+        <w:tabs>
+          <w:tab w:val="num" w:pos="1620"/>
+        </w:tabs>
+        <w:ind w:left="1620" w:hanging="360"/>
+      </w:pPr>
+      <w:rPr>
+        <w:rFonts w:ascii="Symbol" w:hAnsi="Symbol" w:hint="default"/>
+      </w:rPr>
+    </w:lvl>
+    <w:lvl w:ilvl="2">
+      <w:start w:val="1"/>
+      <w:numFmt w:val="decimal"/>
+      <w:lvlText w:val="%3."/>
+      <w:lvlJc w:val="left"/>
+      <w:pPr>
+        <w:tabs>
+          <w:tab w:val="num" w:pos="2340"/>
+        </w:tabs>
+        <w:ind w:left="2340" w:hanging="360"/>
+      </w:pPr>
+    </w:lvl>
+    <w:lvl w:ilvl="3" w:tentative="1">
+      <w:start w:val="1"/>
+      <w:numFmt w:val="decimal"/>
+      <w:lvlText w:val="%4."/>
+      <w:lvlJc w:val="left"/>
+      <w:pPr>
+        <w:tabs>
+          <w:tab w:val="num" w:pos="3060"/>
+        </w:tabs>
+        <w:ind w:left="3060" w:hanging="360"/>
+      </w:pPr>
+    </w:lvl>
+    <w:lvl w:ilvl="4" w:tentative="1">
+      <w:start w:val="1"/>
+      <w:numFmt w:val="decimal"/>
+      <w:lvlText w:val="%5."/>
+      <w:lvlJc w:val="left"/>
+      <w:pPr>
+        <w:tabs>
+          <w:tab w:val="num" w:pos="3780"/>
+        </w:tabs>
+        <w:ind w:left="3780" w:hanging="360"/>
+      </w:pPr>
+    </w:lvl>
+    <w:lvl w:ilvl="5" w:tentative="1">
+      <w:start w:val="1"/>
+      <w:numFmt w:val="decimal"/>
+      <w:lvlText w:val="%6."/>
+      <w:lvlJc w:val="left"/>
+      <w:pPr>
+        <w:tabs>
+          <w:tab w:val="num" w:pos="4500"/>
+        </w:tabs>
+        <w:ind w:left="4500" w:hanging="360"/>
+      </w:pPr>
+    </w:lvl>
+    <w:lvl w:ilvl="6" w:tentative="1">
+      <w:start w:val="1"/>
+      <w:numFmt w:val="decimal"/>
+      <w:lvlText w:val="%7."/>
+      <w:lvlJc w:val="left"/>
+      <w:pPr>
+        <w:tabs>
+          <w:tab w:val="num" w:pos="5220"/>
+        </w:tabs>
+        <w:ind w:left="5220" w:hanging="360"/>
+      </w:pPr>
+    </w:lvl>
+    <w:lvl w:ilvl="7" w:tentative="1">
+      <w:start w:val="1"/>
+      <w:numFmt w:val="decimal"/>
+      <w:lvlText w:val="%8."/>
+      <w:lvlJc w:val="left"/>
+      <w:pPr>
+        <w:tabs>
+          <w:tab w:val="num" w:pos="5940"/>
+        </w:tabs>
+        <w:ind w:left="5940" w:hanging="360"/>
+      </w:pPr>
+    </w:lvl>
+    <w:lvl w:ilvl="8" w:tentative="1">
+      <w:start w:val="1"/>
+      <w:numFmt w:val="decimal"/>
+      <w:lvlText w:val="%9."/>
+      <w:lvlJc w:val="left"/>
+      <w:pPr>
+        <w:tabs>
+          <w:tab w:val="num" w:pos="6660"/>
+        </w:tabs>
+        <w:ind w:left="6660" w:hanging="360"/>
+      </w:pPr>
+    </w:lvl>
+  </w:abstractNum>
+  <w:abstractNum w:abstractNumId="4" w15:restartNumberingAfterBreak="0">
     <w:nsid w:val="3B3B110F"/>
     <w:multiLevelType w:val="multilevel"/>
     <w:tmpl w:val="D36424F0"/>
@@ -1796,7 +2245,7 @@
       </w:pPr>
     </w:lvl>
   </w:abstractNum>
-  <w:abstractNum w:abstractNumId="1" w15:restartNumberingAfterBreak="0">
+  <w:abstractNum w:abstractNumId="5" w15:restartNumberingAfterBreak="0">
     <w:nsid w:val="3D3A1305"/>
     <w:multiLevelType w:val="hybridMultilevel"/>
     <w:tmpl w:val="B80AFA84"/>
@@ -1909,25 +2358,159 @@
       </w:rPr>
     </w:lvl>
   </w:abstractNum>
+  <w:abstractNum w:abstractNumId="6" w15:restartNumberingAfterBreak="0">
+    <w:nsid w:val="5BDE117B"/>
+    <w:multiLevelType w:val="multilevel"/>
+    <w:tmpl w:val="79B476FC"/>
+    <w:lvl w:ilvl="0">
+      <w:start w:val="1"/>
+      <w:numFmt w:val="bullet"/>
+      <w:lvlText w:val=""/>
+      <w:lvlJc w:val="left"/>
+      <w:pPr>
+        <w:tabs>
+          <w:tab w:val="num" w:pos="900"/>
+        </w:tabs>
+        <w:ind w:left="900" w:hanging="360"/>
+      </w:pPr>
+      <w:rPr>
+        <w:rFonts w:ascii="Symbol" w:hAnsi="Symbol" w:hint="default"/>
+      </w:rPr>
+    </w:lvl>
+    <w:lvl w:ilvl="1">
+      <w:start w:val="1"/>
+      <w:numFmt w:val="bullet"/>
+      <w:lvlText w:val=""/>
+      <w:lvlJc w:val="left"/>
+      <w:pPr>
+        <w:tabs>
+          <w:tab w:val="num" w:pos="1620"/>
+        </w:tabs>
+        <w:ind w:left="1620" w:hanging="360"/>
+      </w:pPr>
+      <w:rPr>
+        <w:rFonts w:ascii="Symbol" w:hAnsi="Symbol" w:hint="default"/>
+      </w:rPr>
+    </w:lvl>
+    <w:lvl w:ilvl="2">
+      <w:start w:val="1"/>
+      <w:numFmt w:val="decimal"/>
+      <w:lvlText w:val="%3."/>
+      <w:lvlJc w:val="left"/>
+      <w:pPr>
+        <w:tabs>
+          <w:tab w:val="num" w:pos="2340"/>
+        </w:tabs>
+        <w:ind w:left="2340" w:hanging="360"/>
+      </w:pPr>
+    </w:lvl>
+    <w:lvl w:ilvl="3" w:tentative="1">
+      <w:start w:val="1"/>
+      <w:numFmt w:val="decimal"/>
+      <w:lvlText w:val="%4."/>
+      <w:lvlJc w:val="left"/>
+      <w:pPr>
+        <w:tabs>
+          <w:tab w:val="num" w:pos="3060"/>
+        </w:tabs>
+        <w:ind w:left="3060" w:hanging="360"/>
+      </w:pPr>
+    </w:lvl>
+    <w:lvl w:ilvl="4" w:tentative="1">
+      <w:start w:val="1"/>
+      <w:numFmt w:val="decimal"/>
+      <w:lvlText w:val="%5."/>
+      <w:lvlJc w:val="left"/>
+      <w:pPr>
+        <w:tabs>
+          <w:tab w:val="num" w:pos="3780"/>
+        </w:tabs>
+        <w:ind w:left="3780" w:hanging="360"/>
+      </w:pPr>
+    </w:lvl>
+    <w:lvl w:ilvl="5" w:tentative="1">
+      <w:start w:val="1"/>
+      <w:numFmt w:val="decimal"/>
+      <w:lvlText w:val="%6."/>
+      <w:lvlJc w:val="left"/>
+      <w:pPr>
+        <w:tabs>
+          <w:tab w:val="num" w:pos="4500"/>
+        </w:tabs>
+        <w:ind w:left="4500" w:hanging="360"/>
+      </w:pPr>
+    </w:lvl>
+    <w:lvl w:ilvl="6" w:tentative="1">
+      <w:start w:val="1"/>
+      <w:numFmt w:val="decimal"/>
+      <w:lvlText w:val="%7."/>
+      <w:lvlJc w:val="left"/>
+      <w:pPr>
+        <w:tabs>
+          <w:tab w:val="num" w:pos="5220"/>
+        </w:tabs>
+        <w:ind w:left="5220" w:hanging="360"/>
+      </w:pPr>
+    </w:lvl>
+    <w:lvl w:ilvl="7" w:tentative="1">
+      <w:start w:val="1"/>
+      <w:numFmt w:val="decimal"/>
+      <w:lvlText w:val="%8."/>
+      <w:lvlJc w:val="left"/>
+      <w:pPr>
+        <w:tabs>
+          <w:tab w:val="num" w:pos="5940"/>
+        </w:tabs>
+        <w:ind w:left="5940" w:hanging="360"/>
+      </w:pPr>
+    </w:lvl>
+    <w:lvl w:ilvl="8" w:tentative="1">
+      <w:start w:val="1"/>
+      <w:numFmt w:val="decimal"/>
+      <w:lvlText w:val="%9."/>
+      <w:lvlJc w:val="left"/>
+      <w:pPr>
+        <w:tabs>
+          <w:tab w:val="num" w:pos="6660"/>
+        </w:tabs>
+        <w:ind w:left="6660" w:hanging="360"/>
+      </w:pPr>
+    </w:lvl>
+  </w:abstractNum>
   <w:num w:numId="1">
-    <w:abstractNumId w:val="0"/>
+    <w:abstractNumId w:val="4"/>
   </w:num>
   <w:num w:numId="2">
-    <w:abstractNumId w:val="0"/>
+    <w:abstractNumId w:val="4"/>
     <w:lvlOverride w:ilvl="0"/>
     <w:lvlOverride w:ilvl="1">
       <w:startOverride w:val="1"/>
     </w:lvlOverride>
   </w:num>
   <w:num w:numId="3">
-    <w:abstractNumId w:val="0"/>
+    <w:abstractNumId w:val="4"/>
     <w:lvlOverride w:ilvl="0"/>
     <w:lvlOverride w:ilvl="1">
       <w:startOverride w:val="1"/>
     </w:lvlOverride>
   </w:num>
   <w:num w:numId="4">
+    <w:abstractNumId w:val="5"/>
+  </w:num>
+  <w:num w:numId="5">
     <w:abstractNumId w:val="1"/>
+  </w:num>
+  <w:num w:numId="6">
+    <w:abstractNumId w:val="0"/>
+  </w:num>
+  <w:num w:numId="7">
+    <w:abstractNumId w:val="3"/>
+  </w:num>
+  <w:num w:numId="8">
+    <w:abstractNumId w:val="2"/>
+  </w:num>
+  <w:num w:numId="9">
+    <w:abstractNumId w:val="6"/>
   </w:num>
 </w:numbering>
 </file>
@@ -2372,6 +2955,7 @@
   <w:style w:type="character" w:default="1" w:styleId="DefaultParagraphFont">
     <w:name w:val="Default Paragraph Font"/>
     <w:uiPriority w:val="1"/>
+    <w:semiHidden/>
     <w:unhideWhenUsed/>
   </w:style>
   <w:style w:type="table" w:default="1" w:styleId="TableNormal">
@@ -2770,7 +3354,7 @@
 </file>
 
 <file path=customXml/itemProps1.xml><?xml version="1.0" encoding="utf-8"?>
-<ds:datastoreItem xmlns:ds="http://schemas.openxmlformats.org/officeDocument/2006/customXml" ds:itemID="{59CC32FB-2F05-4667-9772-E7800D2F5E09}">
+<ds:datastoreItem xmlns:ds="http://schemas.openxmlformats.org/officeDocument/2006/customXml" ds:itemID="{B29D753A-858B-4FF9-A30C-E7ADC9C5EF54}">
   <ds:schemaRefs>
     <ds:schemaRef ds:uri="http://schemas.openxmlformats.org/officeDocument/2006/bibliography"/>
   </ds:schemaRefs>

</xml_diff>

<commit_message>
Visions Dokument rettet efter milepæls møde
</commit_message>
<xml_diff>
--- a/UPDokument/inceptionfase/Visions Dokument.docx
+++ b/UPDokument/inceptionfase/Visions Dokument.docx
@@ -1,10 +1,10 @@
 
 <file path=word/document.xml><?xml version="1.0" encoding="utf-8"?>
-<w:document xmlns:wpc="http://schemas.microsoft.com/office/word/2010/wordprocessingCanvas" xmlns:cx="http://schemas.microsoft.com/office/drawing/2014/chartex" xmlns:cx1="http://schemas.microsoft.com/office/drawing/2015/9/8/chartex" xmlns:mc="http://schemas.openxmlformats.org/markup-compatibility/2006" xmlns:o="urn:schemas-microsoft-com:office:office" xmlns:r="http://schemas.openxmlformats.org/officeDocument/2006/relationships" xmlns:m="http://schemas.openxmlformats.org/officeDocument/2006/math" xmlns:v="urn:schemas-microsoft-com:vml" xmlns:wp14="http://schemas.microsoft.com/office/word/2010/wordprocessingDrawing" xmlns:wp="http://schemas.openxmlformats.org/drawingml/2006/wordprocessingDrawing" xmlns:w10="urn:schemas-microsoft-com:office:word" xmlns:w="http://schemas.openxmlformats.org/wordprocessingml/2006/main" xmlns:w14="http://schemas.microsoft.com/office/word/2010/wordml" xmlns:w15="http://schemas.microsoft.com/office/word/2012/wordml" xmlns:w16se="http://schemas.microsoft.com/office/word/2015/wordml/symex" xmlns:wpg="http://schemas.microsoft.com/office/word/2010/wordprocessingGroup" xmlns:wpi="http://schemas.microsoft.com/office/word/2010/wordprocessingInk" xmlns:wne="http://schemas.microsoft.com/office/word/2006/wordml" xmlns:wps="http://schemas.microsoft.com/office/word/2010/wordprocessingShape" mc:Ignorable="w14 w15 w16se wp14">
+<w:document xmlns:wpc="http://schemas.microsoft.com/office/word/2010/wordprocessingCanvas" xmlns:mc="http://schemas.openxmlformats.org/markup-compatibility/2006" xmlns:o="urn:schemas-microsoft-com:office:office" xmlns:r="http://schemas.openxmlformats.org/officeDocument/2006/relationships" xmlns:m="http://schemas.openxmlformats.org/officeDocument/2006/math" xmlns:v="urn:schemas-microsoft-com:vml" xmlns:wp14="http://schemas.microsoft.com/office/word/2010/wordprocessingDrawing" xmlns:wp="http://schemas.openxmlformats.org/drawingml/2006/wordprocessingDrawing" xmlns:w10="urn:schemas-microsoft-com:office:word" xmlns:w="http://schemas.openxmlformats.org/wordprocessingml/2006/main" xmlns:w14="http://schemas.microsoft.com/office/word/2010/wordml" xmlns:w15="http://schemas.microsoft.com/office/word/2012/wordml" xmlns:wpg="http://schemas.microsoft.com/office/word/2010/wordprocessingGroup" xmlns:wpi="http://schemas.microsoft.com/office/word/2010/wordprocessingInk" xmlns:wne="http://schemas.microsoft.com/office/word/2006/wordml" xmlns:wps="http://schemas.microsoft.com/office/word/2010/wordprocessingShape" mc:Ignorable="w14 w15 wp14">
   <w:body>
     <w:p>
       <w:pPr>
-        <w:pStyle w:val="Heading1"/>
+        <w:pStyle w:val="Overskrift1"/>
         <w:rPr>
           <w:lang w:val="da-DK"/>
         </w:rPr>
@@ -18,7 +18,7 @@
     </w:p>
     <w:p>
       <w:pPr>
-        <w:pStyle w:val="Heading2"/>
+        <w:pStyle w:val="Overskrift2"/>
         <w:rPr>
           <w:lang w:val="da-DK"/>
         </w:rPr>
@@ -38,14 +38,14 @@
     </w:p>
     <w:tbl>
       <w:tblPr>
-        <w:tblStyle w:val="TableGrid"/>
+        <w:tblStyle w:val="Tabel-Gitter"/>
         <w:tblW w:w="0" w:type="auto"/>
         <w:tblLook w:val="04A0" w:firstRow="1" w:lastRow="0" w:firstColumn="1" w:lastColumn="0" w:noHBand="0" w:noVBand="1"/>
       </w:tblPr>
       <w:tblGrid>
         <w:gridCol w:w="2254"/>
-        <w:gridCol w:w="2254"/>
-        <w:gridCol w:w="2575"/>
+        <w:gridCol w:w="1427"/>
+        <w:gridCol w:w="3402"/>
         <w:gridCol w:w="1933"/>
       </w:tblGrid>
       <w:tr>
@@ -69,7 +69,7 @@
         </w:tc>
         <w:tc>
           <w:tcPr>
-            <w:tcW w:w="2254" w:type="dxa"/>
+            <w:tcW w:w="1427" w:type="dxa"/>
           </w:tcPr>
           <w:p>
             <w:pPr>
@@ -87,7 +87,7 @@
         </w:tc>
         <w:tc>
           <w:tcPr>
-            <w:tcW w:w="2575" w:type="dxa"/>
+            <w:tcW w:w="3402" w:type="dxa"/>
           </w:tcPr>
           <w:p>
             <w:pPr>
@@ -173,7 +173,7 @@
         </w:tc>
         <w:tc>
           <w:tcPr>
-            <w:tcW w:w="2254" w:type="dxa"/>
+            <w:tcW w:w="1427" w:type="dxa"/>
           </w:tcPr>
           <w:p>
             <w:pPr>
@@ -203,7 +203,7 @@
         </w:tc>
         <w:tc>
           <w:tcPr>
-            <w:tcW w:w="2575" w:type="dxa"/>
+            <w:tcW w:w="3402" w:type="dxa"/>
           </w:tcPr>
           <w:p>
             <w:pPr>
@@ -303,7 +303,7 @@
         </w:tc>
         <w:tc>
           <w:tcPr>
-            <w:tcW w:w="2254" w:type="dxa"/>
+            <w:tcW w:w="1427" w:type="dxa"/>
           </w:tcPr>
           <w:p>
             <w:pPr>
@@ -333,7 +333,7 @@
         </w:tc>
         <w:tc>
           <w:tcPr>
-            <w:tcW w:w="2575" w:type="dxa"/>
+            <w:tcW w:w="3402" w:type="dxa"/>
           </w:tcPr>
           <w:p>
             <w:pPr>
@@ -429,7 +429,7 @@
         </w:tc>
         <w:tc>
           <w:tcPr>
-            <w:tcW w:w="2254" w:type="dxa"/>
+            <w:tcW w:w="1427" w:type="dxa"/>
           </w:tcPr>
           <w:p>
             <w:pPr>
@@ -459,7 +459,7 @@
         </w:tc>
         <w:tc>
           <w:tcPr>
-            <w:tcW w:w="2575" w:type="dxa"/>
+            <w:tcW w:w="3402" w:type="dxa"/>
           </w:tcPr>
           <w:p>
             <w:pPr>
@@ -567,7 +567,7 @@
         </w:tc>
         <w:tc>
           <w:tcPr>
-            <w:tcW w:w="2254" w:type="dxa"/>
+            <w:tcW w:w="1427" w:type="dxa"/>
           </w:tcPr>
           <w:p>
             <w:pPr>
@@ -597,7 +597,7 @@
         </w:tc>
         <w:tc>
           <w:tcPr>
-            <w:tcW w:w="2575" w:type="dxa"/>
+            <w:tcW w:w="3402" w:type="dxa"/>
           </w:tcPr>
           <w:p>
             <w:pPr>
@@ -699,7 +699,7 @@
         </w:tc>
         <w:tc>
           <w:tcPr>
-            <w:tcW w:w="2254" w:type="dxa"/>
+            <w:tcW w:w="1427" w:type="dxa"/>
           </w:tcPr>
           <w:p>
             <w:pPr>
@@ -717,7 +717,7 @@
         </w:tc>
         <w:tc>
           <w:tcPr>
-            <w:tcW w:w="2575" w:type="dxa"/>
+            <w:tcW w:w="3402" w:type="dxa"/>
           </w:tcPr>
           <w:p>
             <w:pPr>
@@ -803,7 +803,7 @@
         </w:tc>
         <w:tc>
           <w:tcPr>
-            <w:tcW w:w="2254" w:type="dxa"/>
+            <w:tcW w:w="1427" w:type="dxa"/>
           </w:tcPr>
           <w:p>
             <w:pPr>
@@ -821,7 +821,7 @@
         </w:tc>
         <w:tc>
           <w:tcPr>
-            <w:tcW w:w="2575" w:type="dxa"/>
+            <w:tcW w:w="3402" w:type="dxa"/>
           </w:tcPr>
           <w:p>
             <w:pPr>
@@ -866,131 +866,228 @@
           </w:p>
         </w:tc>
       </w:tr>
+      <w:tr>
+        <w:tc>
+          <w:tcPr>
+            <w:tcW w:w="2254" w:type="dxa"/>
+          </w:tcPr>
+          <w:p>
+            <w:pPr>
+              <w:rPr>
+                <w:lang w:val="da-DK"/>
+              </w:rPr>
+            </w:pPr>
+            <w:proofErr w:type="spellStart"/>
+            <w:r>
+              <w:rPr>
+                <w:lang w:val="da-DK"/>
+              </w:rPr>
+              <w:t>Inception</w:t>
+            </w:r>
+            <w:proofErr w:type="spellEnd"/>
+            <w:r>
+              <w:rPr>
+                <w:lang w:val="da-DK"/>
+              </w:rPr>
+              <w:t xml:space="preserve"> </w:t>
+            </w:r>
+            <w:proofErr w:type="spellStart"/>
+            <w:r>
+              <w:rPr>
+                <w:lang w:val="da-DK"/>
+              </w:rPr>
+              <w:t>draft</w:t>
+            </w:r>
+            <w:proofErr w:type="spellEnd"/>
+            <w:r>
+              <w:rPr>
+                <w:lang w:val="da-DK"/>
+              </w:rPr>
+              <w:t xml:space="preserve"> 7</w:t>
+            </w:r>
+          </w:p>
+        </w:tc>
+        <w:tc>
+          <w:tcPr>
+            <w:tcW w:w="1427" w:type="dxa"/>
+          </w:tcPr>
+          <w:p>
+            <w:pPr>
+              <w:rPr>
+                <w:lang w:val="da-DK"/>
+              </w:rPr>
+            </w:pPr>
+            <w:r>
+              <w:rPr>
+                <w:lang w:val="da-DK"/>
+              </w:rPr>
+              <w:t>11. maj 2016</w:t>
+            </w:r>
+          </w:p>
+        </w:tc>
+        <w:tc>
+          <w:tcPr>
+            <w:tcW w:w="3402" w:type="dxa"/>
+          </w:tcPr>
+          <w:p>
+            <w:pPr>
+              <w:rPr>
+                <w:lang w:val="da-DK"/>
+              </w:rPr>
+            </w:pPr>
+            <w:r>
+              <w:rPr>
+                <w:lang w:val="da-DK"/>
+              </w:rPr>
+              <w:t>Rettelser efter milepæls møde</w:t>
+            </w:r>
+          </w:p>
+        </w:tc>
+        <w:tc>
+          <w:tcPr>
+            <w:tcW w:w="1933" w:type="dxa"/>
+          </w:tcPr>
+          <w:p>
+            <w:pPr>
+              <w:rPr>
+                <w:lang w:val="da-DK"/>
+              </w:rPr>
+            </w:pPr>
+            <w:proofErr w:type="spellStart"/>
+            <w:r>
+              <w:rPr>
+                <w:lang w:val="da-DK"/>
+              </w:rPr>
+              <w:t>Juyoung</w:t>
+            </w:r>
+            <w:proofErr w:type="spellEnd"/>
+            <w:r>
+              <w:rPr>
+                <w:lang w:val="da-DK"/>
+              </w:rPr>
+              <w:t xml:space="preserve"> og Jonas</w:t>
+            </w:r>
+          </w:p>
+        </w:tc>
+      </w:tr>
     </w:tbl>
     <w:p>
       <w:pPr>
-        <w:rPr>
-          <w:lang w:val="da-DK"/>
-        </w:rPr>
-      </w:pPr>
+        <w:pStyle w:val="Overskrift2"/>
+        <w:rPr>
+          <w:lang w:val="da-DK"/>
+        </w:rPr>
+      </w:pPr>
+      <w:r>
+        <w:rPr>
+          <w:lang w:val="da-DK"/>
+        </w:rPr>
+        <w:t>Vision</w:t>
+      </w:r>
+      <w:r>
+        <w:rPr>
+          <w:lang w:val="da-DK"/>
+        </w:rPr>
+        <w:t>s</w:t>
+      </w:r>
+      <w:r>
+        <w:rPr>
+          <w:lang w:val="da-DK"/>
+        </w:rPr>
+        <w:t xml:space="preserve"> tekst</w:t>
+      </w:r>
+      <w:r>
+        <w:rPr>
+          <w:lang w:val="da-DK"/>
+        </w:rPr>
+        <w:t>:</w:t>
+      </w:r>
     </w:p>
     <w:p>
       <w:pPr>
-        <w:pStyle w:val="Heading2"/>
-        <w:rPr>
-          <w:lang w:val="da-DK"/>
-        </w:rPr>
-      </w:pPr>
-      <w:r>
-        <w:rPr>
-          <w:lang w:val="da-DK"/>
-        </w:rPr>
-        <w:t>Vision</w:t>
-      </w:r>
-      <w:r>
-        <w:rPr>
-          <w:lang w:val="da-DK"/>
-        </w:rPr>
-        <w:t>s</w:t>
-      </w:r>
-      <w:r>
-        <w:rPr>
-          <w:lang w:val="da-DK"/>
-        </w:rPr>
-        <w:t xml:space="preserve"> tekst</w:t>
-      </w:r>
-      <w:r>
-        <w:rPr>
-          <w:lang w:val="da-DK"/>
-        </w:rPr>
-        <w:t>:</w:t>
+        <w:rPr>
+          <w:lang w:val="da-DK"/>
+        </w:rPr>
+      </w:pPr>
+      <w:r>
+        <w:rPr>
+          <w:lang w:val="da-DK"/>
+        </w:rPr>
+        <w:t>Dette system er konstrueret til de brugere der ønsker at bestille flexture ved Midt</w:t>
+      </w:r>
+      <w:r>
+        <w:rPr>
+          <w:lang w:val="da-DK"/>
+        </w:rPr>
+        <w:t>T</w:t>
+      </w:r>
+      <w:r>
+        <w:rPr>
+          <w:lang w:val="da-DK"/>
+        </w:rPr>
+        <w:t xml:space="preserve">rafik ved hjælp af deres computere. Systemet indeholder alt hvad der er behov for at en bruger kan både udregne prisen, og bestille en flextur ved </w:t>
+      </w:r>
+      <w:r>
+        <w:rPr>
+          <w:lang w:val="da-DK"/>
+        </w:rPr>
+        <w:t>MidtTrafik</w:t>
+      </w:r>
+      <w:r>
+        <w:rPr>
+          <w:lang w:val="da-DK"/>
+        </w:rPr>
+        <w:t>. Systemets brugergrænseflade</w:t>
+      </w:r>
+      <w:r>
+        <w:rPr>
+          <w:lang w:val="da-DK"/>
+        </w:rPr>
+        <w:t xml:space="preserve"> er letforståeligt og logikken bag sørger for en hurtigt men sikker udregning samt bestilling. </w:t>
+      </w:r>
+      <w:r>
+        <w:rPr>
+          <w:lang w:val="da-DK"/>
+        </w:rPr>
+        <w:t xml:space="preserve">  </w:t>
       </w:r>
     </w:p>
     <w:p>
       <w:pPr>
-        <w:rPr>
-          <w:lang w:val="da-DK"/>
-        </w:rPr>
-      </w:pPr>
-      <w:r>
-        <w:rPr>
-          <w:lang w:val="da-DK"/>
-        </w:rPr>
-        <w:t>Dette system er konstrueret til de brugere der ønsker at bestille flexture ved Midt</w:t>
-      </w:r>
-      <w:r>
-        <w:rPr>
-          <w:lang w:val="da-DK"/>
-        </w:rPr>
-        <w:t>T</w:t>
-      </w:r>
-      <w:r>
-        <w:rPr>
-          <w:lang w:val="da-DK"/>
-        </w:rPr>
-        <w:t xml:space="preserve">rafik ved hjælp af deres computere. Systemet indeholder alt hvad der er behov for at en bruger kan både udregne prisen, og bestille en flextur ved </w:t>
-      </w:r>
-      <w:r>
-        <w:rPr>
-          <w:lang w:val="da-DK"/>
-        </w:rPr>
-        <w:t>MidtTrafik</w:t>
-      </w:r>
-      <w:r>
-        <w:rPr>
-          <w:lang w:val="da-DK"/>
-        </w:rPr>
-        <w:t>. Systemets brugergrænseflade</w:t>
-      </w:r>
-      <w:r>
-        <w:rPr>
-          <w:lang w:val="da-DK"/>
-        </w:rPr>
-        <w:t xml:space="preserve"> er letforståeligt og logikken bag sørger for en hurtigt men sikker udregning samt bestilling. </w:t>
-      </w:r>
-      <w:r>
-        <w:rPr>
-          <w:lang w:val="da-DK"/>
-        </w:rPr>
-        <w:t xml:space="preserve">  </w:t>
+        <w:pStyle w:val="Overskrift2"/>
+        <w:rPr>
+          <w:lang w:val="da-DK"/>
+        </w:rPr>
+      </w:pPr>
+      <w:r>
+        <w:rPr>
+          <w:lang w:val="da-DK"/>
+        </w:rPr>
+        <w:t>Interessenter</w:t>
+      </w:r>
+      <w:r>
+        <w:rPr>
+          <w:lang w:val="da-DK"/>
+        </w:rPr>
+        <w:t xml:space="preserve">: </w:t>
       </w:r>
     </w:p>
     <w:p>
       <w:pPr>
-        <w:pStyle w:val="Heading2"/>
-        <w:rPr>
-          <w:lang w:val="da-DK"/>
-        </w:rPr>
-      </w:pPr>
-      <w:r>
-        <w:rPr>
-          <w:lang w:val="da-DK"/>
-        </w:rPr>
-        <w:t>Interessenter</w:t>
-      </w:r>
-      <w:r>
-        <w:rPr>
-          <w:lang w:val="da-DK"/>
-        </w:rPr>
-        <w:t xml:space="preserve">: </w:t>
+        <w:rPr>
+          <w:lang w:val="da-DK"/>
+        </w:rPr>
+      </w:pPr>
+      <w:r>
+        <w:rPr>
+          <w:lang w:val="da-DK"/>
+        </w:rPr>
+        <w:t>Vi er kommet frem til at der er de følgende interessenter i forhold til det system vi udvikler:</w:t>
       </w:r>
     </w:p>
     <w:p>
       <w:pPr>
-        <w:rPr>
-          <w:lang w:val="da-DK"/>
-        </w:rPr>
-      </w:pPr>
-      <w:r>
-        <w:rPr>
-          <w:lang w:val="da-DK"/>
-        </w:rPr>
-        <w:t>Vi er kommet frem til at der er de følgende interessenter i forhold til det system vi udvikler:</w:t>
-      </w:r>
-    </w:p>
-    <w:p>
-      <w:pPr>
-        <w:pStyle w:val="ListParagraph"/>
+        <w:pStyle w:val="Listeafsnit"/>
         <w:numPr>
           <w:ilvl w:val="0"/>
           <w:numId w:val="4"/>
@@ -1020,7 +1117,7 @@
     </w:p>
     <w:p>
       <w:pPr>
-        <w:pStyle w:val="ListParagraph"/>
+        <w:pStyle w:val="Listeafsnit"/>
         <w:numPr>
           <w:ilvl w:val="0"/>
           <w:numId w:val="4"/>
@@ -1038,7 +1135,7 @@
     </w:p>
     <w:p>
       <w:pPr>
-        <w:pStyle w:val="ListParagraph"/>
+        <w:pStyle w:val="Listeafsnit"/>
         <w:numPr>
           <w:ilvl w:val="0"/>
           <w:numId w:val="4"/>
@@ -1056,7 +1153,7 @@
     </w:p>
     <w:p>
       <w:pPr>
-        <w:pStyle w:val="ListParagraph"/>
+        <w:pStyle w:val="Listeafsnit"/>
         <w:numPr>
           <w:ilvl w:val="0"/>
           <w:numId w:val="4"/>
@@ -1098,49 +1195,11 @@
         </w:rPr>
       </w:pPr>
       <w:r>
-        <w:rPr>
-          <w:noProof/>
-          <w:lang w:val="en-US" w:eastAsia="ko-KR"/>
-        </w:rPr>
-        <w:lastRenderedPageBreak/>
         <w:drawing>
-          <wp:anchor distT="0" distB="0" distL="114300" distR="114300" simplePos="0" relativeHeight="251658240" behindDoc="1" locked="0" layoutInCell="1" allowOverlap="1">
-            <wp:simplePos x="0" y="0"/>
-            <wp:positionH relativeFrom="column">
-              <wp:posOffset>0</wp:posOffset>
-            </wp:positionH>
-            <wp:positionV relativeFrom="paragraph">
-              <wp:posOffset>0</wp:posOffset>
-            </wp:positionV>
-            <wp:extent cx="5731510" cy="3873500"/>
+          <wp:inline distT="0" distB="0" distL="0" distR="0">
+            <wp:extent cx="5731510" cy="3872979"/>
             <wp:effectExtent l="0" t="0" r="2540" b="0"/>
-            <wp:wrapTight wrapText="bothSides">
-              <wp:wrapPolygon edited="0">
-                <wp:start x="0" y="0"/>
-                <wp:lineTo x="0" y="21458"/>
-                <wp:lineTo x="21538" y="21458"/>
-                <wp:lineTo x="21538" y="21246"/>
-                <wp:lineTo x="21322" y="20927"/>
-                <wp:lineTo x="21035" y="20396"/>
-                <wp:lineTo x="21251" y="19334"/>
-                <wp:lineTo x="20174" y="18803"/>
-                <wp:lineTo x="21538" y="18484"/>
-                <wp:lineTo x="21538" y="11260"/>
-                <wp:lineTo x="21107" y="10517"/>
-                <wp:lineTo x="20533" y="10198"/>
-                <wp:lineTo x="21394" y="9242"/>
-                <wp:lineTo x="21251" y="8498"/>
-                <wp:lineTo x="17661" y="8498"/>
-                <wp:lineTo x="21035" y="8073"/>
-                <wp:lineTo x="21251" y="7224"/>
-                <wp:lineTo x="19671" y="6799"/>
-                <wp:lineTo x="20676" y="6799"/>
-                <wp:lineTo x="21538" y="6055"/>
-                <wp:lineTo x="21538" y="0"/>
-                <wp:lineTo x="0" y="0"/>
-              </wp:wrapPolygon>
-            </wp:wrapTight>
-            <wp:docPr id="1" name="Billede 1"/>
+            <wp:docPr id="2" name="Billede 2"/>
             <wp:cNvGraphicFramePr>
               <a:graphicFrameLocks xmlns:a="http://schemas.openxmlformats.org/drawingml/2006/main" noChangeAspect="1"/>
             </wp:cNvGraphicFramePr>
@@ -1148,7 +1207,7 @@
               <a:graphicData uri="http://schemas.openxmlformats.org/drawingml/2006/picture">
                 <pic:pic xmlns:pic="http://schemas.openxmlformats.org/drawingml/2006/picture">
                   <pic:nvPicPr>
-                    <pic:cNvPr id="0" name="Picture 5"/>
+                    <pic:cNvPr id="0" name="Picture 1"/>
                     <pic:cNvPicPr>
                       <a:picLocks noChangeAspect="1" noChangeArrowheads="1"/>
                     </pic:cNvPicPr>
@@ -1169,7 +1228,7 @@
                   <pic:spPr bwMode="auto">
                     <a:xfrm>
                       <a:off x="0" y="0"/>
-                      <a:ext cx="5731510" cy="3873500"/>
+                      <a:ext cx="5731510" cy="3872979"/>
                     </a:xfrm>
                     <a:prstGeom prst="rect">
                       <a:avLst/>
@@ -1182,19 +1241,13 @@
                 </pic:pic>
               </a:graphicData>
             </a:graphic>
-            <wp14:sizeRelH relativeFrom="page">
-              <wp14:pctWidth>0</wp14:pctWidth>
-            </wp14:sizeRelH>
-            <wp14:sizeRelV relativeFrom="page">
-              <wp14:pctHeight>0</wp14:pctHeight>
-            </wp14:sizeRelV>
-          </wp:anchor>
+          </wp:inline>
         </w:drawing>
       </w:r>
     </w:p>
     <w:p>
       <w:pPr>
-        <w:pStyle w:val="Heading2"/>
+        <w:pStyle w:val="Overskrift2"/>
         <w:rPr>
           <w:lang w:val="da-DK"/>
         </w:rPr>
@@ -1239,7 +1292,21 @@
           <w:rFonts w:eastAsia="Times New Roman" w:cs="Times New Roman"/>
           <w:lang w:val="da-DK"/>
         </w:rPr>
-        <w:t>inkludere:</w:t>
+        <w:t>inkludere</w:t>
+      </w:r>
+      <w:r>
+        <w:rPr>
+          <w:rFonts w:eastAsia="Times New Roman" w:cs="Times New Roman"/>
+          <w:lang w:val="da-DK"/>
+        </w:rPr>
+        <w:t>r</w:t>
+      </w:r>
+      <w:r>
+        <w:rPr>
+          <w:rFonts w:eastAsia="Times New Roman" w:cs="Times New Roman"/>
+          <w:lang w:val="da-DK"/>
+        </w:rPr>
+        <w:t>:</w:t>
       </w:r>
     </w:p>
     <w:p>
@@ -1316,12 +1383,10 @@
         </w:rPr>
         <w:t>håndtering:</w:t>
       </w:r>
-      <w:bookmarkStart w:id="0" w:name="_GoBack"/>
-      <w:bookmarkEnd w:id="0"/>
     </w:p>
     <w:p>
       <w:pPr>
-        <w:pStyle w:val="ListParagraph"/>
+        <w:pStyle w:val="Listeafsnit"/>
         <w:numPr>
           <w:ilvl w:val="1"/>
           <w:numId w:val="9"/>
@@ -1333,17 +1398,33 @@
           <w:lang w:val="da-DK"/>
         </w:rPr>
       </w:pPr>
-      <w:r>
-        <w:rPr>
-          <w:rFonts w:eastAsia="Times New Roman" w:cs="Times New Roman"/>
-          <w:lang w:val="da-DK"/>
-        </w:rPr>
-        <w:t>at oprette kunde</w:t>
+      <w:proofErr w:type="gramStart"/>
+      <w:r>
+        <w:rPr>
+          <w:rFonts w:eastAsia="Times New Roman" w:cs="Times New Roman"/>
+          <w:lang w:val="da-DK"/>
+        </w:rPr>
+        <w:t>at</w:t>
+      </w:r>
+      <w:proofErr w:type="gramEnd"/>
+      <w:r>
+        <w:rPr>
+          <w:rFonts w:eastAsia="Times New Roman" w:cs="Times New Roman"/>
+          <w:lang w:val="da-DK"/>
+        </w:rPr>
+        <w:t xml:space="preserve"> oprette kunde</w:t>
+      </w:r>
+      <w:r>
+        <w:rPr>
+          <w:rFonts w:eastAsia="Times New Roman" w:cs="Times New Roman"/>
+          <w:lang w:val="da-DK"/>
+        </w:rPr>
+        <w:t>r</w:t>
       </w:r>
     </w:p>
     <w:p>
       <w:pPr>
-        <w:pStyle w:val="ListParagraph"/>
+        <w:pStyle w:val="Listeafsnit"/>
         <w:numPr>
           <w:ilvl w:val="1"/>
           <w:numId w:val="9"/>
@@ -1355,12 +1436,21 @@
           <w:lang w:val="da-DK"/>
         </w:rPr>
       </w:pPr>
-      <w:r>
-        <w:rPr>
-          <w:rFonts w:eastAsia="Times New Roman" w:cs="Times New Roman"/>
-          <w:lang w:val="da-DK"/>
-        </w:rPr>
-        <w:t xml:space="preserve">at </w:t>
+      <w:proofErr w:type="gramStart"/>
+      <w:r>
+        <w:rPr>
+          <w:rFonts w:eastAsia="Times New Roman" w:cs="Times New Roman"/>
+          <w:lang w:val="da-DK"/>
+        </w:rPr>
+        <w:t>at</w:t>
+      </w:r>
+      <w:proofErr w:type="gramEnd"/>
+      <w:r>
+        <w:rPr>
+          <w:rFonts w:eastAsia="Times New Roman" w:cs="Times New Roman"/>
+          <w:lang w:val="da-DK"/>
+        </w:rPr>
+        <w:t xml:space="preserve"> </w:t>
       </w:r>
       <w:r>
         <w:rPr>
@@ -1516,19 +1606,28 @@
           <w:lang w:val="da-DK"/>
         </w:rPr>
       </w:pPr>
-      <w:r>
-        <w:rPr>
-          <w:rFonts w:eastAsia="Times New Roman" w:cs="Times New Roman"/>
-          <w:lang w:val="da-DK"/>
-        </w:rPr>
-        <w:t>at godkende</w:t>
-      </w:r>
-      <w:r>
-        <w:rPr>
-          <w:rFonts w:eastAsia="Times New Roman" w:cs="Times New Roman"/>
-          <w:lang w:val="da-DK"/>
-        </w:rPr>
-        <w:t xml:space="preserve"> bestilte kørsel</w:t>
+      <w:proofErr w:type="gramStart"/>
+      <w:r>
+        <w:rPr>
+          <w:rFonts w:eastAsia="Times New Roman" w:cs="Times New Roman"/>
+          <w:lang w:val="da-DK"/>
+        </w:rPr>
+        <w:t>at</w:t>
+      </w:r>
+      <w:proofErr w:type="gramEnd"/>
+      <w:r>
+        <w:rPr>
+          <w:rFonts w:eastAsia="Times New Roman" w:cs="Times New Roman"/>
+          <w:lang w:val="da-DK"/>
+        </w:rPr>
+        <w:t xml:space="preserve"> godkende</w:t>
+      </w:r>
+      <w:r>
+        <w:rPr>
+          <w:rFonts w:eastAsia="Times New Roman" w:cs="Times New Roman"/>
+          <w:lang w:val="da-DK"/>
+        </w:rPr>
+        <w:t xml:space="preserve"> bestilte kørsler</w:t>
       </w:r>
     </w:p>
     <w:p>
@@ -1577,17 +1676,31 @@
           <w:lang w:val="da-DK"/>
         </w:rPr>
       </w:pPr>
-      <w:r>
-        <w:rPr>
-          <w:lang w:val="da-DK"/>
-        </w:rPr>
-        <w:t xml:space="preserve">at </w:t>
-      </w:r>
-      <w:r>
-        <w:rPr>
-          <w:lang w:val="da-DK"/>
-        </w:rPr>
-        <w:t>oplyser brugerens pågældende flextur muligheder</w:t>
+      <w:proofErr w:type="gramStart"/>
+      <w:r>
+        <w:rPr>
+          <w:lang w:val="da-DK"/>
+        </w:rPr>
+        <w:t>at</w:t>
+      </w:r>
+      <w:proofErr w:type="gramEnd"/>
+      <w:r>
+        <w:rPr>
+          <w:lang w:val="da-DK"/>
+        </w:rPr>
+        <w:t xml:space="preserve"> </w:t>
+      </w:r>
+      <w:r>
+        <w:rPr>
+          <w:lang w:val="da-DK"/>
+        </w:rPr>
+        <w:t>oplyse</w:t>
+      </w:r>
+      <w:r>
+        <w:rPr>
+          <w:lang w:val="da-DK"/>
+        </w:rPr>
+        <w:t xml:space="preserve"> brugerens pågældende flextur muligheder</w:t>
       </w:r>
     </w:p>
     <w:p>
@@ -1603,17 +1716,31 @@
           <w:lang w:val="da-DK"/>
         </w:rPr>
       </w:pPr>
-      <w:r>
-        <w:rPr>
-          <w:lang w:val="da-DK"/>
-        </w:rPr>
-        <w:t xml:space="preserve">at </w:t>
-      </w:r>
-      <w:r>
-        <w:rPr>
-          <w:lang w:val="da-DK"/>
-        </w:rPr>
-        <w:t>behandles fortroligt og hurtigt.</w:t>
+      <w:proofErr w:type="gramStart"/>
+      <w:r>
+        <w:rPr>
+          <w:lang w:val="da-DK"/>
+        </w:rPr>
+        <w:t>at</w:t>
+      </w:r>
+      <w:proofErr w:type="gramEnd"/>
+      <w:r>
+        <w:rPr>
+          <w:lang w:val="da-DK"/>
+        </w:rPr>
+        <w:t xml:space="preserve"> </w:t>
+      </w:r>
+      <w:r>
+        <w:rPr>
+          <w:lang w:val="da-DK"/>
+        </w:rPr>
+        <w:t>behandle data</w:t>
+      </w:r>
+      <w:r>
+        <w:rPr>
+          <w:lang w:val="da-DK"/>
+        </w:rPr>
+        <w:t xml:space="preserve"> fortroligt og hurtigt.</w:t>
       </w:r>
     </w:p>
     <w:p>
@@ -1661,7 +1788,7 @@
 </file>
 
 <file path=word/numbering.xml><?xml version="1.0" encoding="utf-8"?>
-<w:numbering xmlns:wpc="http://schemas.microsoft.com/office/word/2010/wordprocessingCanvas" xmlns:cx="http://schemas.microsoft.com/office/drawing/2014/chartex" xmlns:cx1="http://schemas.microsoft.com/office/drawing/2015/9/8/chartex" xmlns:mc="http://schemas.openxmlformats.org/markup-compatibility/2006" xmlns:o="urn:schemas-microsoft-com:office:office" xmlns:r="http://schemas.openxmlformats.org/officeDocument/2006/relationships" xmlns:m="http://schemas.openxmlformats.org/officeDocument/2006/math" xmlns:v="urn:schemas-microsoft-com:vml" xmlns:wp14="http://schemas.microsoft.com/office/word/2010/wordprocessingDrawing" xmlns:wp="http://schemas.openxmlformats.org/drawingml/2006/wordprocessingDrawing" xmlns:w10="urn:schemas-microsoft-com:office:word" xmlns:w="http://schemas.openxmlformats.org/wordprocessingml/2006/main" xmlns:w14="http://schemas.microsoft.com/office/word/2010/wordml" xmlns:w15="http://schemas.microsoft.com/office/word/2012/wordml" xmlns:w16se="http://schemas.microsoft.com/office/word/2015/wordml/symex" xmlns:wpg="http://schemas.microsoft.com/office/word/2010/wordprocessingGroup" xmlns:wpi="http://schemas.microsoft.com/office/word/2010/wordprocessingInk" xmlns:wne="http://schemas.microsoft.com/office/word/2006/wordml" xmlns:wps="http://schemas.microsoft.com/office/word/2010/wordprocessingShape" mc:Ignorable="w14 w15 w16se wp14">
+<w:numbering xmlns:wpc="http://schemas.microsoft.com/office/word/2010/wordprocessingCanvas" xmlns:mc="http://schemas.openxmlformats.org/markup-compatibility/2006" xmlns:o="urn:schemas-microsoft-com:office:office" xmlns:r="http://schemas.openxmlformats.org/officeDocument/2006/relationships" xmlns:m="http://schemas.openxmlformats.org/officeDocument/2006/math" xmlns:v="urn:schemas-microsoft-com:vml" xmlns:wp14="http://schemas.microsoft.com/office/word/2010/wordprocessingDrawing" xmlns:wp="http://schemas.openxmlformats.org/drawingml/2006/wordprocessingDrawing" xmlns:w10="urn:schemas-microsoft-com:office:word" xmlns:w="http://schemas.openxmlformats.org/wordprocessingml/2006/main" xmlns:w14="http://schemas.microsoft.com/office/word/2010/wordml" xmlns:w15="http://schemas.microsoft.com/office/word/2012/wordml" xmlns:wpg="http://schemas.microsoft.com/office/word/2010/wordprocessingGroup" xmlns:wpi="http://schemas.microsoft.com/office/word/2010/wordprocessingInk" xmlns:wne="http://schemas.microsoft.com/office/word/2006/wordml" xmlns:wps="http://schemas.microsoft.com/office/word/2010/wordprocessingShape" mc:Ignorable="w14 w15 wp14">
   <w:abstractNum w:abstractNumId="0" w15:restartNumberingAfterBreak="0">
     <w:nsid w:val="06826A50"/>
     <w:multiLevelType w:val="multilevel"/>
@@ -2516,7 +2643,7 @@
 </file>
 
 <file path=word/styles.xml><?xml version="1.0" encoding="utf-8"?>
-<w:styles xmlns:mc="http://schemas.openxmlformats.org/markup-compatibility/2006" xmlns:r="http://schemas.openxmlformats.org/officeDocument/2006/relationships" xmlns:w="http://schemas.openxmlformats.org/wordprocessingml/2006/main" xmlns:w14="http://schemas.microsoft.com/office/word/2010/wordml" xmlns:w15="http://schemas.microsoft.com/office/word/2012/wordml" xmlns:w16se="http://schemas.microsoft.com/office/word/2015/wordml/symex" mc:Ignorable="w14 w15 w16se">
+<w:styles xmlns:mc="http://schemas.openxmlformats.org/markup-compatibility/2006" xmlns:r="http://schemas.openxmlformats.org/officeDocument/2006/relationships" xmlns:w="http://schemas.openxmlformats.org/wordprocessingml/2006/main" xmlns:w14="http://schemas.microsoft.com/office/word/2010/wordml" xmlns:w15="http://schemas.microsoft.com/office/word/2012/wordml" mc:Ignorable="w14 w15">
   <w:docDefaults>
     <w:rPrDefault>
       <w:rPr>
@@ -2909,11 +3036,11 @@
     <w:name w:val="Normal"/>
     <w:qFormat/>
   </w:style>
-  <w:style w:type="paragraph" w:styleId="Heading1">
+  <w:style w:type="paragraph" w:styleId="Overskrift1">
     <w:name w:val="heading 1"/>
     <w:basedOn w:val="Normal"/>
     <w:next w:val="Normal"/>
-    <w:link w:val="Heading1Char"/>
+    <w:link w:val="Overskrift1Tegn"/>
     <w:uiPriority w:val="9"/>
     <w:qFormat/>
     <w:rsid w:val="00B1283D"/>
@@ -2930,11 +3057,11 @@
       <w:szCs w:val="32"/>
     </w:rPr>
   </w:style>
-  <w:style w:type="paragraph" w:styleId="Heading2">
+  <w:style w:type="paragraph" w:styleId="Overskrift2">
     <w:name w:val="heading 2"/>
     <w:basedOn w:val="Normal"/>
     <w:next w:val="Normal"/>
-    <w:link w:val="Heading2Char"/>
+    <w:link w:val="Overskrift2Tegn"/>
     <w:uiPriority w:val="9"/>
     <w:unhideWhenUsed/>
     <w:qFormat/>
@@ -2952,13 +3079,13 @@
       <w:szCs w:val="26"/>
     </w:rPr>
   </w:style>
-  <w:style w:type="character" w:default="1" w:styleId="DefaultParagraphFont">
+  <w:style w:type="character" w:default="1" w:styleId="Standardskrifttypeiafsnit">
     <w:name w:val="Default Paragraph Font"/>
     <w:uiPriority w:val="1"/>
     <w:semiHidden/>
     <w:unhideWhenUsed/>
   </w:style>
-  <w:style w:type="table" w:default="1" w:styleId="TableNormal">
+  <w:style w:type="table" w:default="1" w:styleId="Tabel-Normal">
     <w:name w:val="Normal Table"/>
     <w:uiPriority w:val="99"/>
     <w:semiHidden/>
@@ -2973,16 +3100,16 @@
       </w:tblCellMar>
     </w:tblPr>
   </w:style>
-  <w:style w:type="numbering" w:default="1" w:styleId="NoList">
+  <w:style w:type="numbering" w:default="1" w:styleId="Ingenoversigt">
     <w:name w:val="No List"/>
     <w:uiPriority w:val="99"/>
     <w:semiHidden/>
     <w:unhideWhenUsed/>
   </w:style>
-  <w:style w:type="paragraph" w:styleId="HTMLPreformatted">
+  <w:style w:type="paragraph" w:styleId="FormateretHTML">
     <w:name w:val="HTML Preformatted"/>
     <w:basedOn w:val="Normal"/>
-    <w:link w:val="HTMLPreformattedChar"/>
+    <w:link w:val="FormateretHTMLTegn"/>
     <w:uiPriority w:val="99"/>
     <w:semiHidden/>
     <w:unhideWhenUsed/>
@@ -3015,10 +3142,10 @@
       <w:lang w:eastAsia="en-GB"/>
     </w:rPr>
   </w:style>
-  <w:style w:type="character" w:customStyle="1" w:styleId="HTMLPreformattedChar">
-    <w:name w:val="HTML Preformatted Char"/>
-    <w:basedOn w:val="DefaultParagraphFont"/>
-    <w:link w:val="HTMLPreformatted"/>
+  <w:style w:type="character" w:customStyle="1" w:styleId="FormateretHTMLTegn">
+    <w:name w:val="Formateret HTML Tegn"/>
+    <w:basedOn w:val="Standardskrifttypeiafsnit"/>
+    <w:link w:val="FormateretHTML"/>
     <w:uiPriority w:val="99"/>
     <w:semiHidden/>
     <w:rsid w:val="00931D06"/>
@@ -3029,9 +3156,9 @@
       <w:lang w:eastAsia="en-GB"/>
     </w:rPr>
   </w:style>
-  <w:style w:type="table" w:styleId="TableGrid">
+  <w:style w:type="table" w:styleId="Tabel-Gitter">
     <w:name w:val="Table Grid"/>
-    <w:basedOn w:val="TableNormal"/>
+    <w:basedOn w:val="Tabel-Normal"/>
     <w:uiPriority w:val="39"/>
     <w:rsid w:val="00EB6CAC"/>
     <w:pPr>
@@ -3048,7 +3175,7 @@
       </w:tblBorders>
     </w:tblPr>
   </w:style>
-  <w:style w:type="paragraph" w:styleId="ListParagraph">
+  <w:style w:type="paragraph" w:styleId="Listeafsnit">
     <w:name w:val="List Paragraph"/>
     <w:basedOn w:val="Normal"/>
     <w:uiPriority w:val="34"/>
@@ -3059,10 +3186,10 @@
       <w:contextualSpacing/>
     </w:pPr>
   </w:style>
-  <w:style w:type="character" w:customStyle="1" w:styleId="Heading1Char">
-    <w:name w:val="Heading 1 Char"/>
-    <w:basedOn w:val="DefaultParagraphFont"/>
-    <w:link w:val="Heading1"/>
+  <w:style w:type="character" w:customStyle="1" w:styleId="Overskrift1Tegn">
+    <w:name w:val="Overskrift 1 Tegn"/>
+    <w:basedOn w:val="Standardskrifttypeiafsnit"/>
+    <w:link w:val="Overskrift1"/>
     <w:uiPriority w:val="9"/>
     <w:rsid w:val="00B1283D"/>
     <w:rPr>
@@ -3072,10 +3199,10 @@
       <w:szCs w:val="32"/>
     </w:rPr>
   </w:style>
-  <w:style w:type="character" w:customStyle="1" w:styleId="Heading2Char">
-    <w:name w:val="Heading 2 Char"/>
-    <w:basedOn w:val="DefaultParagraphFont"/>
-    <w:link w:val="Heading2"/>
+  <w:style w:type="character" w:customStyle="1" w:styleId="Overskrift2Tegn">
+    <w:name w:val="Overskrift 2 Tegn"/>
+    <w:basedOn w:val="Standardskrifttypeiafsnit"/>
+    <w:link w:val="Overskrift2"/>
     <w:uiPriority w:val="9"/>
     <w:rsid w:val="00B1283D"/>
     <w:rPr>
@@ -3354,7 +3481,7 @@
 </file>
 
 <file path=customXml/itemProps1.xml><?xml version="1.0" encoding="utf-8"?>
-<ds:datastoreItem xmlns:ds="http://schemas.openxmlformats.org/officeDocument/2006/customXml" ds:itemID="{B29D753A-858B-4FF9-A30C-E7ADC9C5EF54}">
+<ds:datastoreItem xmlns:ds="http://schemas.openxmlformats.org/officeDocument/2006/customXml" ds:itemID="{EDA28A09-953E-4FA5-A405-8E5D11EA9B6C}">
   <ds:schemaRefs>
     <ds:schemaRef ds:uri="http://schemas.openxmlformats.org/officeDocument/2006/bibliography"/>
   </ds:schemaRefs>

</xml_diff>